<commit_message>
displaying communication to newly implemented backend
</commit_message>
<xml_diff>
--- a/Changelog.docx
+++ b/Changelog.docx
@@ -103,6 +103,41 @@
       </w:pPr>
       <w:r>
         <w:t xml:space="preserve">Implemented 2 separate components for the profile page, one of these components was implemented programmatically. </w:t>
+      </w:r>
+    </w:p>
+    <w:p/>
+    <w:p>
+      <w:r>
+        <w:t>3/2/22</w:t>
+      </w:r>
+    </w:p>
+    <w:p>
+      <w:r>
+        <w:t xml:space="preserve">Main Features: </w:t>
+      </w:r>
+    </w:p>
+    <w:p>
+      <w:pPr>
+        <w:pStyle w:val="ListParagraph"/>
+        <w:numPr>
+          <w:ilvl w:val="0"/>
+          <w:numId w:val="3"/>
+        </w:numPr>
+      </w:pPr>
+      <w:r>
+        <w:t xml:space="preserve">Created a backend using Firebase and added necessary data under “my-info” tab. </w:t>
+      </w:r>
+    </w:p>
+    <w:p>
+      <w:pPr>
+        <w:pStyle w:val="ListParagraph"/>
+        <w:numPr>
+          <w:ilvl w:val="0"/>
+          <w:numId w:val="3"/>
+        </w:numPr>
+      </w:pPr>
+      <w:r>
+        <w:t xml:space="preserve">Demonstrated the capability to communicate with the backend by displaying my-info on the main page. </w:t>
       </w:r>
     </w:p>
     <w:sectPr>
@@ -231,6 +266,119 @@
     </w:lvl>
   </w:abstractNum>
   <w:abstractNum w:abstractNumId="1" w15:restartNumberingAfterBreak="0">
+    <w:nsid w:val="294E445F"/>
+    <w:multiLevelType w:val="hybridMultilevel"/>
+    <w:tmpl w:val="60AC1760"/>
+    <w:lvl w:ilvl="0" w:tplc="04090001">
+      <w:start w:val="1"/>
+      <w:numFmt w:val="bullet"/>
+      <w:lvlText w:val=""/>
+      <w:lvlJc w:val="left"/>
+      <w:pPr>
+        <w:ind w:left="720" w:hanging="360"/>
+      </w:pPr>
+      <w:rPr>
+        <w:rFonts w:ascii="Symbol" w:hAnsi="Symbol" w:hint="default"/>
+      </w:rPr>
+    </w:lvl>
+    <w:lvl w:ilvl="1" w:tplc="04090003" w:tentative="1">
+      <w:start w:val="1"/>
+      <w:numFmt w:val="bullet"/>
+      <w:lvlText w:val="o"/>
+      <w:lvlJc w:val="left"/>
+      <w:pPr>
+        <w:ind w:left="1440" w:hanging="360"/>
+      </w:pPr>
+      <w:rPr>
+        <w:rFonts w:ascii="Courier New" w:hAnsi="Courier New" w:cs="Courier New" w:hint="default"/>
+      </w:rPr>
+    </w:lvl>
+    <w:lvl w:ilvl="2" w:tplc="04090005" w:tentative="1">
+      <w:start w:val="1"/>
+      <w:numFmt w:val="bullet"/>
+      <w:lvlText w:val=""/>
+      <w:lvlJc w:val="left"/>
+      <w:pPr>
+        <w:ind w:left="2160" w:hanging="360"/>
+      </w:pPr>
+      <w:rPr>
+        <w:rFonts w:ascii="Wingdings" w:hAnsi="Wingdings" w:hint="default"/>
+      </w:rPr>
+    </w:lvl>
+    <w:lvl w:ilvl="3" w:tplc="04090001" w:tentative="1">
+      <w:start w:val="1"/>
+      <w:numFmt w:val="bullet"/>
+      <w:lvlText w:val=""/>
+      <w:lvlJc w:val="left"/>
+      <w:pPr>
+        <w:ind w:left="2880" w:hanging="360"/>
+      </w:pPr>
+      <w:rPr>
+        <w:rFonts w:ascii="Symbol" w:hAnsi="Symbol" w:hint="default"/>
+      </w:rPr>
+    </w:lvl>
+    <w:lvl w:ilvl="4" w:tplc="04090003" w:tentative="1">
+      <w:start w:val="1"/>
+      <w:numFmt w:val="bullet"/>
+      <w:lvlText w:val="o"/>
+      <w:lvlJc w:val="left"/>
+      <w:pPr>
+        <w:ind w:left="3600" w:hanging="360"/>
+      </w:pPr>
+      <w:rPr>
+        <w:rFonts w:ascii="Courier New" w:hAnsi="Courier New" w:cs="Courier New" w:hint="default"/>
+      </w:rPr>
+    </w:lvl>
+    <w:lvl w:ilvl="5" w:tplc="04090005" w:tentative="1">
+      <w:start w:val="1"/>
+      <w:numFmt w:val="bullet"/>
+      <w:lvlText w:val=""/>
+      <w:lvlJc w:val="left"/>
+      <w:pPr>
+        <w:ind w:left="4320" w:hanging="360"/>
+      </w:pPr>
+      <w:rPr>
+        <w:rFonts w:ascii="Wingdings" w:hAnsi="Wingdings" w:hint="default"/>
+      </w:rPr>
+    </w:lvl>
+    <w:lvl w:ilvl="6" w:tplc="04090001" w:tentative="1">
+      <w:start w:val="1"/>
+      <w:numFmt w:val="bullet"/>
+      <w:lvlText w:val=""/>
+      <w:lvlJc w:val="left"/>
+      <w:pPr>
+        <w:ind w:left="5040" w:hanging="360"/>
+      </w:pPr>
+      <w:rPr>
+        <w:rFonts w:ascii="Symbol" w:hAnsi="Symbol" w:hint="default"/>
+      </w:rPr>
+    </w:lvl>
+    <w:lvl w:ilvl="7" w:tplc="04090003" w:tentative="1">
+      <w:start w:val="1"/>
+      <w:numFmt w:val="bullet"/>
+      <w:lvlText w:val="o"/>
+      <w:lvlJc w:val="left"/>
+      <w:pPr>
+        <w:ind w:left="5760" w:hanging="360"/>
+      </w:pPr>
+      <w:rPr>
+        <w:rFonts w:ascii="Courier New" w:hAnsi="Courier New" w:cs="Courier New" w:hint="default"/>
+      </w:rPr>
+    </w:lvl>
+    <w:lvl w:ilvl="8" w:tplc="04090005" w:tentative="1">
+      <w:start w:val="1"/>
+      <w:numFmt w:val="bullet"/>
+      <w:lvlText w:val=""/>
+      <w:lvlJc w:val="left"/>
+      <w:pPr>
+        <w:ind w:left="6480" w:hanging="360"/>
+      </w:pPr>
+      <w:rPr>
+        <w:rFonts w:ascii="Wingdings" w:hAnsi="Wingdings" w:hint="default"/>
+      </w:rPr>
+    </w:lvl>
+  </w:abstractNum>
+  <w:abstractNum w:abstractNumId="2" w15:restartNumberingAfterBreak="0">
     <w:nsid w:val="4C202507"/>
     <w:multiLevelType w:val="hybridMultilevel"/>
     <w:tmpl w:val="8B3C1758"/>
@@ -344,10 +492,13 @@
     </w:lvl>
   </w:abstractNum>
   <w:num w:numId="1">
-    <w:abstractNumId w:val="1"/>
+    <w:abstractNumId w:val="2"/>
   </w:num>
   <w:num w:numId="2">
     <w:abstractNumId w:val="0"/>
+  </w:num>
+  <w:num w:numId="3">
+    <w:abstractNumId w:val="1"/>
   </w:num>
 </w:numbering>
 </file>

</xml_diff>

<commit_message>
added a service component and transferred mock data to the database and linked data to necessary components
</commit_message>
<xml_diff>
--- a/Changelog.docx
+++ b/Changelog.docx
@@ -139,6 +139,46 @@
       <w:r>
         <w:t xml:space="preserve">Demonstrated the capability to communicate with the backend by displaying my-info on the main page. </w:t>
       </w:r>
+    </w:p>
+    <w:p/>
+    <w:p>
+      <w:r>
+        <w:t>3/8/22</w:t>
+      </w:r>
+    </w:p>
+    <w:p>
+      <w:r>
+        <w:t>Main Features:</w:t>
+      </w:r>
+    </w:p>
+    <w:p>
+      <w:pPr>
+        <w:pStyle w:val="ListParagraph"/>
+        <w:numPr>
+          <w:ilvl w:val="0"/>
+          <w:numId w:val="4"/>
+        </w:numPr>
+      </w:pPr>
+      <w:r>
+        <w:t>Added a service component that handles http services.</w:t>
+      </w:r>
+    </w:p>
+    <w:p>
+      <w:pPr>
+        <w:pStyle w:val="ListParagraph"/>
+        <w:numPr>
+          <w:ilvl w:val="0"/>
+          <w:numId w:val="4"/>
+        </w:numPr>
+      </w:pPr>
+      <w:r>
+        <w:t>Put mock data into firebase database and linked the data into the necessary spots within the web app.</w:t>
+      </w:r>
+    </w:p>
+    <w:p>
+      <w:pPr>
+        <w:ind w:left="360"/>
+      </w:pPr>
     </w:p>
     <w:sectPr>
       <w:pgSz w:w="12240" w:h="15840"/>
@@ -491,6 +531,119 @@
       </w:rPr>
     </w:lvl>
   </w:abstractNum>
+  <w:abstractNum w:abstractNumId="3" w15:restartNumberingAfterBreak="0">
+    <w:nsid w:val="578C6EDA"/>
+    <w:multiLevelType w:val="hybridMultilevel"/>
+    <w:tmpl w:val="CF7078B0"/>
+    <w:lvl w:ilvl="0" w:tplc="04090001">
+      <w:start w:val="1"/>
+      <w:numFmt w:val="bullet"/>
+      <w:lvlText w:val=""/>
+      <w:lvlJc w:val="left"/>
+      <w:pPr>
+        <w:ind w:left="720" w:hanging="360"/>
+      </w:pPr>
+      <w:rPr>
+        <w:rFonts w:ascii="Symbol" w:hAnsi="Symbol" w:hint="default"/>
+      </w:rPr>
+    </w:lvl>
+    <w:lvl w:ilvl="1" w:tplc="04090003" w:tentative="1">
+      <w:start w:val="1"/>
+      <w:numFmt w:val="bullet"/>
+      <w:lvlText w:val="o"/>
+      <w:lvlJc w:val="left"/>
+      <w:pPr>
+        <w:ind w:left="1440" w:hanging="360"/>
+      </w:pPr>
+      <w:rPr>
+        <w:rFonts w:ascii="Courier New" w:hAnsi="Courier New" w:cs="Courier New" w:hint="default"/>
+      </w:rPr>
+    </w:lvl>
+    <w:lvl w:ilvl="2" w:tplc="04090005" w:tentative="1">
+      <w:start w:val="1"/>
+      <w:numFmt w:val="bullet"/>
+      <w:lvlText w:val=""/>
+      <w:lvlJc w:val="left"/>
+      <w:pPr>
+        <w:ind w:left="2160" w:hanging="360"/>
+      </w:pPr>
+      <w:rPr>
+        <w:rFonts w:ascii="Wingdings" w:hAnsi="Wingdings" w:hint="default"/>
+      </w:rPr>
+    </w:lvl>
+    <w:lvl w:ilvl="3" w:tplc="04090001" w:tentative="1">
+      <w:start w:val="1"/>
+      <w:numFmt w:val="bullet"/>
+      <w:lvlText w:val=""/>
+      <w:lvlJc w:val="left"/>
+      <w:pPr>
+        <w:ind w:left="2880" w:hanging="360"/>
+      </w:pPr>
+      <w:rPr>
+        <w:rFonts w:ascii="Symbol" w:hAnsi="Symbol" w:hint="default"/>
+      </w:rPr>
+    </w:lvl>
+    <w:lvl w:ilvl="4" w:tplc="04090003" w:tentative="1">
+      <w:start w:val="1"/>
+      <w:numFmt w:val="bullet"/>
+      <w:lvlText w:val="o"/>
+      <w:lvlJc w:val="left"/>
+      <w:pPr>
+        <w:ind w:left="3600" w:hanging="360"/>
+      </w:pPr>
+      <w:rPr>
+        <w:rFonts w:ascii="Courier New" w:hAnsi="Courier New" w:cs="Courier New" w:hint="default"/>
+      </w:rPr>
+    </w:lvl>
+    <w:lvl w:ilvl="5" w:tplc="04090005" w:tentative="1">
+      <w:start w:val="1"/>
+      <w:numFmt w:val="bullet"/>
+      <w:lvlText w:val=""/>
+      <w:lvlJc w:val="left"/>
+      <w:pPr>
+        <w:ind w:left="4320" w:hanging="360"/>
+      </w:pPr>
+      <w:rPr>
+        <w:rFonts w:ascii="Wingdings" w:hAnsi="Wingdings" w:hint="default"/>
+      </w:rPr>
+    </w:lvl>
+    <w:lvl w:ilvl="6" w:tplc="04090001" w:tentative="1">
+      <w:start w:val="1"/>
+      <w:numFmt w:val="bullet"/>
+      <w:lvlText w:val=""/>
+      <w:lvlJc w:val="left"/>
+      <w:pPr>
+        <w:ind w:left="5040" w:hanging="360"/>
+      </w:pPr>
+      <w:rPr>
+        <w:rFonts w:ascii="Symbol" w:hAnsi="Symbol" w:hint="default"/>
+      </w:rPr>
+    </w:lvl>
+    <w:lvl w:ilvl="7" w:tplc="04090003" w:tentative="1">
+      <w:start w:val="1"/>
+      <w:numFmt w:val="bullet"/>
+      <w:lvlText w:val="o"/>
+      <w:lvlJc w:val="left"/>
+      <w:pPr>
+        <w:ind w:left="5760" w:hanging="360"/>
+      </w:pPr>
+      <w:rPr>
+        <w:rFonts w:ascii="Courier New" w:hAnsi="Courier New" w:cs="Courier New" w:hint="default"/>
+      </w:rPr>
+    </w:lvl>
+    <w:lvl w:ilvl="8" w:tplc="04090005" w:tentative="1">
+      <w:start w:val="1"/>
+      <w:numFmt w:val="bullet"/>
+      <w:lvlText w:val=""/>
+      <w:lvlJc w:val="left"/>
+      <w:pPr>
+        <w:ind w:left="6480" w:hanging="360"/>
+      </w:pPr>
+      <w:rPr>
+        <w:rFonts w:ascii="Wingdings" w:hAnsi="Wingdings" w:hint="default"/>
+      </w:rPr>
+    </w:lvl>
+  </w:abstractNum>
   <w:num w:numId="1">
     <w:abstractNumId w:val="2"/>
   </w:num>
@@ -499,6 +652,9 @@
   </w:num>
   <w:num w:numId="3">
     <w:abstractNumId w:val="1"/>
+  </w:num>
+  <w:num w:numId="4">
+    <w:abstractNumId w:val="3"/>
   </w:num>
 </w:numbering>
 </file>

</xml_diff>

<commit_message>
added an authentication component and service
</commit_message>
<xml_diff>
--- a/Changelog.docx
+++ b/Changelog.docx
@@ -259,15 +259,65 @@
         </w:numPr>
       </w:pPr>
       <w:r>
-        <w:t xml:space="preserve">Added a method in the service component that sends data to </w:t>
+        <w:t>Added a method in the service component that sends data to the backend.</w:t>
+      </w:r>
+    </w:p>
+    <w:p/>
+    <w:p/>
+    <w:p/>
+    <w:p>
+      <w:r>
+        <w:lastRenderedPageBreak/>
+        <w:t>4/13/22</w:t>
+      </w:r>
+    </w:p>
+    <w:p>
+      <w:r>
+        <w:t>Main Features:</w:t>
+      </w:r>
+    </w:p>
+    <w:p>
+      <w:pPr>
+        <w:pStyle w:val="ListParagraph"/>
+        <w:numPr>
+          <w:ilvl w:val="0"/>
+          <w:numId w:val="8"/>
+        </w:numPr>
+      </w:pPr>
+      <w:r>
+        <w:t>Added a form in /auth to allow for user authentication</w:t>
+      </w:r>
+    </w:p>
+    <w:p>
+      <w:pPr>
+        <w:pStyle w:val="ListParagraph"/>
+        <w:numPr>
+          <w:ilvl w:val="0"/>
+          <w:numId w:val="8"/>
+        </w:numPr>
+      </w:pPr>
+      <w:r>
+        <w:t xml:space="preserve">Created an </w:t>
       </w:r>
       <w:proofErr w:type="spellStart"/>
       <w:r>
-        <w:t>the</w:t>
+        <w:t>NgForm</w:t>
       </w:r>
       <w:proofErr w:type="spellEnd"/>
       <w:r>
-        <w:t xml:space="preserve"> backend.</w:t>
+        <w:t xml:space="preserve"> authentication component</w:t>
+      </w:r>
+    </w:p>
+    <w:p>
+      <w:pPr>
+        <w:pStyle w:val="ListParagraph"/>
+        <w:numPr>
+          <w:ilvl w:val="0"/>
+          <w:numId w:val="8"/>
+        </w:numPr>
+      </w:pPr>
+      <w:r>
+        <w:t>Created an authentication service that communicates to the Firebase backend</w:t>
       </w:r>
     </w:p>
     <w:sectPr>
@@ -622,6 +672,119 @@
     </w:lvl>
   </w:abstractNum>
   <w:abstractNum w:abstractNumId="3" w15:restartNumberingAfterBreak="0">
+    <w:nsid w:val="213B1A5E"/>
+    <w:multiLevelType w:val="hybridMultilevel"/>
+    <w:tmpl w:val="734E03D2"/>
+    <w:lvl w:ilvl="0" w:tplc="04090001">
+      <w:start w:val="1"/>
+      <w:numFmt w:val="bullet"/>
+      <w:lvlText w:val=""/>
+      <w:lvlJc w:val="left"/>
+      <w:pPr>
+        <w:ind w:left="771" w:hanging="360"/>
+      </w:pPr>
+      <w:rPr>
+        <w:rFonts w:ascii="Symbol" w:hAnsi="Symbol" w:hint="default"/>
+      </w:rPr>
+    </w:lvl>
+    <w:lvl w:ilvl="1" w:tplc="04090003" w:tentative="1">
+      <w:start w:val="1"/>
+      <w:numFmt w:val="bullet"/>
+      <w:lvlText w:val="o"/>
+      <w:lvlJc w:val="left"/>
+      <w:pPr>
+        <w:ind w:left="1491" w:hanging="360"/>
+      </w:pPr>
+      <w:rPr>
+        <w:rFonts w:ascii="Courier New" w:hAnsi="Courier New" w:cs="Courier New" w:hint="default"/>
+      </w:rPr>
+    </w:lvl>
+    <w:lvl w:ilvl="2" w:tplc="04090005" w:tentative="1">
+      <w:start w:val="1"/>
+      <w:numFmt w:val="bullet"/>
+      <w:lvlText w:val=""/>
+      <w:lvlJc w:val="left"/>
+      <w:pPr>
+        <w:ind w:left="2211" w:hanging="360"/>
+      </w:pPr>
+      <w:rPr>
+        <w:rFonts w:ascii="Wingdings" w:hAnsi="Wingdings" w:hint="default"/>
+      </w:rPr>
+    </w:lvl>
+    <w:lvl w:ilvl="3" w:tplc="04090001" w:tentative="1">
+      <w:start w:val="1"/>
+      <w:numFmt w:val="bullet"/>
+      <w:lvlText w:val=""/>
+      <w:lvlJc w:val="left"/>
+      <w:pPr>
+        <w:ind w:left="2931" w:hanging="360"/>
+      </w:pPr>
+      <w:rPr>
+        <w:rFonts w:ascii="Symbol" w:hAnsi="Symbol" w:hint="default"/>
+      </w:rPr>
+    </w:lvl>
+    <w:lvl w:ilvl="4" w:tplc="04090003" w:tentative="1">
+      <w:start w:val="1"/>
+      <w:numFmt w:val="bullet"/>
+      <w:lvlText w:val="o"/>
+      <w:lvlJc w:val="left"/>
+      <w:pPr>
+        <w:ind w:left="3651" w:hanging="360"/>
+      </w:pPr>
+      <w:rPr>
+        <w:rFonts w:ascii="Courier New" w:hAnsi="Courier New" w:cs="Courier New" w:hint="default"/>
+      </w:rPr>
+    </w:lvl>
+    <w:lvl w:ilvl="5" w:tplc="04090005" w:tentative="1">
+      <w:start w:val="1"/>
+      <w:numFmt w:val="bullet"/>
+      <w:lvlText w:val=""/>
+      <w:lvlJc w:val="left"/>
+      <w:pPr>
+        <w:ind w:left="4371" w:hanging="360"/>
+      </w:pPr>
+      <w:rPr>
+        <w:rFonts w:ascii="Wingdings" w:hAnsi="Wingdings" w:hint="default"/>
+      </w:rPr>
+    </w:lvl>
+    <w:lvl w:ilvl="6" w:tplc="04090001" w:tentative="1">
+      <w:start w:val="1"/>
+      <w:numFmt w:val="bullet"/>
+      <w:lvlText w:val=""/>
+      <w:lvlJc w:val="left"/>
+      <w:pPr>
+        <w:ind w:left="5091" w:hanging="360"/>
+      </w:pPr>
+      <w:rPr>
+        <w:rFonts w:ascii="Symbol" w:hAnsi="Symbol" w:hint="default"/>
+      </w:rPr>
+    </w:lvl>
+    <w:lvl w:ilvl="7" w:tplc="04090003" w:tentative="1">
+      <w:start w:val="1"/>
+      <w:numFmt w:val="bullet"/>
+      <w:lvlText w:val="o"/>
+      <w:lvlJc w:val="left"/>
+      <w:pPr>
+        <w:ind w:left="5811" w:hanging="360"/>
+      </w:pPr>
+      <w:rPr>
+        <w:rFonts w:ascii="Courier New" w:hAnsi="Courier New" w:cs="Courier New" w:hint="default"/>
+      </w:rPr>
+    </w:lvl>
+    <w:lvl w:ilvl="8" w:tplc="04090005" w:tentative="1">
+      <w:start w:val="1"/>
+      <w:numFmt w:val="bullet"/>
+      <w:lvlText w:val=""/>
+      <w:lvlJc w:val="left"/>
+      <w:pPr>
+        <w:ind w:left="6531" w:hanging="360"/>
+      </w:pPr>
+      <w:rPr>
+        <w:rFonts w:ascii="Wingdings" w:hAnsi="Wingdings" w:hint="default"/>
+      </w:rPr>
+    </w:lvl>
+  </w:abstractNum>
+  <w:abstractNum w:abstractNumId="4" w15:restartNumberingAfterBreak="0">
     <w:nsid w:val="294E445F"/>
     <w:multiLevelType w:val="hybridMultilevel"/>
     <w:tmpl w:val="60AC1760"/>
@@ -734,7 +897,7 @@
       </w:rPr>
     </w:lvl>
   </w:abstractNum>
-  <w:abstractNum w:abstractNumId="4" w15:restartNumberingAfterBreak="0">
+  <w:abstractNum w:abstractNumId="5" w15:restartNumberingAfterBreak="0">
     <w:nsid w:val="4C202507"/>
     <w:multiLevelType w:val="hybridMultilevel"/>
     <w:tmpl w:val="8B3C1758"/>
@@ -847,7 +1010,120 @@
       </w:rPr>
     </w:lvl>
   </w:abstractNum>
-  <w:abstractNum w:abstractNumId="5" w15:restartNumberingAfterBreak="0">
+  <w:abstractNum w:abstractNumId="6" w15:restartNumberingAfterBreak="0">
+    <w:nsid w:val="4EA71B96"/>
+    <w:multiLevelType w:val="hybridMultilevel"/>
+    <w:tmpl w:val="1BB44E4C"/>
+    <w:lvl w:ilvl="0" w:tplc="04090001">
+      <w:start w:val="1"/>
+      <w:numFmt w:val="bullet"/>
+      <w:lvlText w:val=""/>
+      <w:lvlJc w:val="left"/>
+      <w:pPr>
+        <w:ind w:left="720" w:hanging="360"/>
+      </w:pPr>
+      <w:rPr>
+        <w:rFonts w:ascii="Symbol" w:hAnsi="Symbol" w:hint="default"/>
+      </w:rPr>
+    </w:lvl>
+    <w:lvl w:ilvl="1" w:tplc="04090003" w:tentative="1">
+      <w:start w:val="1"/>
+      <w:numFmt w:val="bullet"/>
+      <w:lvlText w:val="o"/>
+      <w:lvlJc w:val="left"/>
+      <w:pPr>
+        <w:ind w:left="1440" w:hanging="360"/>
+      </w:pPr>
+      <w:rPr>
+        <w:rFonts w:ascii="Courier New" w:hAnsi="Courier New" w:cs="Courier New" w:hint="default"/>
+      </w:rPr>
+    </w:lvl>
+    <w:lvl w:ilvl="2" w:tplc="04090005" w:tentative="1">
+      <w:start w:val="1"/>
+      <w:numFmt w:val="bullet"/>
+      <w:lvlText w:val=""/>
+      <w:lvlJc w:val="left"/>
+      <w:pPr>
+        <w:ind w:left="2160" w:hanging="360"/>
+      </w:pPr>
+      <w:rPr>
+        <w:rFonts w:ascii="Wingdings" w:hAnsi="Wingdings" w:hint="default"/>
+      </w:rPr>
+    </w:lvl>
+    <w:lvl w:ilvl="3" w:tplc="04090001" w:tentative="1">
+      <w:start w:val="1"/>
+      <w:numFmt w:val="bullet"/>
+      <w:lvlText w:val=""/>
+      <w:lvlJc w:val="left"/>
+      <w:pPr>
+        <w:ind w:left="2880" w:hanging="360"/>
+      </w:pPr>
+      <w:rPr>
+        <w:rFonts w:ascii="Symbol" w:hAnsi="Symbol" w:hint="default"/>
+      </w:rPr>
+    </w:lvl>
+    <w:lvl w:ilvl="4" w:tplc="04090003" w:tentative="1">
+      <w:start w:val="1"/>
+      <w:numFmt w:val="bullet"/>
+      <w:lvlText w:val="o"/>
+      <w:lvlJc w:val="left"/>
+      <w:pPr>
+        <w:ind w:left="3600" w:hanging="360"/>
+      </w:pPr>
+      <w:rPr>
+        <w:rFonts w:ascii="Courier New" w:hAnsi="Courier New" w:cs="Courier New" w:hint="default"/>
+      </w:rPr>
+    </w:lvl>
+    <w:lvl w:ilvl="5" w:tplc="04090005" w:tentative="1">
+      <w:start w:val="1"/>
+      <w:numFmt w:val="bullet"/>
+      <w:lvlText w:val=""/>
+      <w:lvlJc w:val="left"/>
+      <w:pPr>
+        <w:ind w:left="4320" w:hanging="360"/>
+      </w:pPr>
+      <w:rPr>
+        <w:rFonts w:ascii="Wingdings" w:hAnsi="Wingdings" w:hint="default"/>
+      </w:rPr>
+    </w:lvl>
+    <w:lvl w:ilvl="6" w:tplc="04090001" w:tentative="1">
+      <w:start w:val="1"/>
+      <w:numFmt w:val="bullet"/>
+      <w:lvlText w:val=""/>
+      <w:lvlJc w:val="left"/>
+      <w:pPr>
+        <w:ind w:left="5040" w:hanging="360"/>
+      </w:pPr>
+      <w:rPr>
+        <w:rFonts w:ascii="Symbol" w:hAnsi="Symbol" w:hint="default"/>
+      </w:rPr>
+    </w:lvl>
+    <w:lvl w:ilvl="7" w:tplc="04090003" w:tentative="1">
+      <w:start w:val="1"/>
+      <w:numFmt w:val="bullet"/>
+      <w:lvlText w:val="o"/>
+      <w:lvlJc w:val="left"/>
+      <w:pPr>
+        <w:ind w:left="5760" w:hanging="360"/>
+      </w:pPr>
+      <w:rPr>
+        <w:rFonts w:ascii="Courier New" w:hAnsi="Courier New" w:cs="Courier New" w:hint="default"/>
+      </w:rPr>
+    </w:lvl>
+    <w:lvl w:ilvl="8" w:tplc="04090005" w:tentative="1">
+      <w:start w:val="1"/>
+      <w:numFmt w:val="bullet"/>
+      <w:lvlText w:val=""/>
+      <w:lvlJc w:val="left"/>
+      <w:pPr>
+        <w:ind w:left="6480" w:hanging="360"/>
+      </w:pPr>
+      <w:rPr>
+        <w:rFonts w:ascii="Wingdings" w:hAnsi="Wingdings" w:hint="default"/>
+      </w:rPr>
+    </w:lvl>
+  </w:abstractNum>
+  <w:abstractNum w:abstractNumId="7" w15:restartNumberingAfterBreak="0">
     <w:nsid w:val="578C6EDA"/>
     <w:multiLevelType w:val="hybridMultilevel"/>
     <w:tmpl w:val="CF7078B0"/>
@@ -961,22 +1237,28 @@
     </w:lvl>
   </w:abstractNum>
   <w:num w:numId="1">
-    <w:abstractNumId w:val="4"/>
+    <w:abstractNumId w:val="5"/>
   </w:num>
   <w:num w:numId="2">
     <w:abstractNumId w:val="1"/>
   </w:num>
   <w:num w:numId="3">
-    <w:abstractNumId w:val="3"/>
+    <w:abstractNumId w:val="4"/>
   </w:num>
   <w:num w:numId="4">
-    <w:abstractNumId w:val="5"/>
+    <w:abstractNumId w:val="7"/>
   </w:num>
   <w:num w:numId="5">
     <w:abstractNumId w:val="2"/>
   </w:num>
   <w:num w:numId="6">
     <w:abstractNumId w:val="0"/>
+  </w:num>
+  <w:num w:numId="7">
+    <w:abstractNumId w:val="6"/>
+  </w:num>
+  <w:num w:numId="8">
+    <w:abstractNumId w:val="3"/>
   </w:num>
 </w:numbering>
 </file>

</xml_diff>